<commit_message>
CYRS Review CRS Added Signed-off-by: ahmed.zoher <ahmed.o.zoher@gmail.com>
</commit_message>
<xml_diff>
--- a/Digital_Elevator_PO4_DGELV/Input documents/PO4_DGELV_DIGITAL ELEVATOR_CYRS_V1_1.docx
+++ b/Digital_Elevator_PO4_DGELV/Input documents/PO4_DGELV_DIGITAL ELEVATOR_CYRS_V1_1.docx
@@ -457,6 +457,8 @@
             </w:r>
           </w:p>
         </w:tc>
+        <w:bookmarkStart w:id="0" w:name="_GoBack"/>
+        <w:bookmarkEnd w:id="0"/>
       </w:tr>
       <w:tr>
         <w:tc>
@@ -564,15 +566,7 @@
                 <w:sz w:val="28"/>
                 <w:szCs w:val="28"/>
               </w:rPr>
-              <w:t>Changes in system overview section, subsection of hardware</w:t>
-            </w:r>
-            <w:r>
-              <w:rPr>
-                <w:rFonts w:ascii="Calibri" w:eastAsia="Calibri" w:hAnsi="Calibri" w:cs="Calibri"/>
-                <w:sz w:val="28"/>
-                <w:szCs w:val="28"/>
-              </w:rPr>
-              <w:t>.</w:t>
+              <w:t>Changes in system overview section, subsection of hardware.</w:t>
             </w:r>
           </w:p>
         </w:tc>
@@ -595,6 +589,130 @@
                 <w:szCs w:val="28"/>
               </w:rPr>
               <w:t>Mostafa Sayed A-Hamid</w:t>
+            </w:r>
+          </w:p>
+        </w:tc>
+      </w:tr>
+      <w:tr>
+        <w:tc>
+          <w:tcPr>
+            <w:tcW w:w="1530" w:type="dxa"/>
+          </w:tcPr>
+          <w:p>
+            <w:pPr>
+              <w:jc w:val="center"/>
+              <w:rPr>
+                <w:rFonts w:ascii="Calibri" w:eastAsia="Calibri" w:hAnsi="Calibri" w:cs="Calibri"/>
+                <w:sz w:val="28"/>
+                <w:szCs w:val="28"/>
+              </w:rPr>
+            </w:pPr>
+            <w:r>
+              <w:rPr>
+                <w:rFonts w:ascii="Calibri" w:eastAsia="Calibri" w:hAnsi="Calibri" w:cs="Calibri"/>
+                <w:sz w:val="28"/>
+                <w:szCs w:val="28"/>
+              </w:rPr>
+              <w:t>1/</w:t>
+            </w:r>
+            <w:r>
+              <w:rPr>
+                <w:rFonts w:ascii="Calibri" w:eastAsia="Calibri" w:hAnsi="Calibri" w:cs="Calibri" w:hint="cs"/>
+                <w:sz w:val="28"/>
+                <w:szCs w:val="28"/>
+                <w:rtl/>
+              </w:rPr>
+              <w:t>24</w:t>
+            </w:r>
+            <w:r>
+              <w:rPr>
+                <w:rFonts w:ascii="Calibri" w:eastAsia="Calibri" w:hAnsi="Calibri" w:cs="Calibri"/>
+                <w:sz w:val="28"/>
+                <w:szCs w:val="28"/>
+              </w:rPr>
+              <w:t>/2020</w:t>
+            </w:r>
+          </w:p>
+        </w:tc>
+        <w:tc>
+          <w:tcPr>
+            <w:tcW w:w="1350" w:type="dxa"/>
+          </w:tcPr>
+          <w:p>
+            <w:pPr>
+              <w:pBdr>
+                <w:top w:val="nil"/>
+                <w:left w:val="nil"/>
+                <w:bottom w:val="nil"/>
+                <w:right w:val="nil"/>
+                <w:between w:val="nil"/>
+              </w:pBdr>
+              <w:tabs>
+                <w:tab w:val="center" w:pos="4680"/>
+                <w:tab w:val="right" w:pos="9360"/>
+              </w:tabs>
+              <w:jc w:val="center"/>
+              <w:rPr>
+                <w:rFonts w:ascii="Calibri" w:eastAsia="Calibri" w:hAnsi="Calibri" w:cs="Calibri" w:hint="cs"/>
+                <w:color w:val="000000"/>
+                <w:sz w:val="28"/>
+                <w:szCs w:val="28"/>
+                <w:rtl/>
+              </w:rPr>
+            </w:pPr>
+            <w:r>
+              <w:rPr>
+                <w:rFonts w:ascii="Calibri" w:eastAsia="Calibri" w:hAnsi="Calibri" w:cs="Calibri"/>
+                <w:color w:val="000000"/>
+                <w:sz w:val="28"/>
+                <w:szCs w:val="28"/>
+              </w:rPr>
+              <w:t>1.1</w:t>
+            </w:r>
+          </w:p>
+        </w:tc>
+        <w:tc>
+          <w:tcPr>
+            <w:tcW w:w="4886" w:type="dxa"/>
+          </w:tcPr>
+          <w:p>
+            <w:pPr>
+              <w:jc w:val="left"/>
+              <w:rPr>
+                <w:rFonts w:ascii="Calibri" w:eastAsia="Calibri" w:hAnsi="Calibri" w:cs="Calibri"/>
+                <w:sz w:val="28"/>
+                <w:szCs w:val="28"/>
+              </w:rPr>
+            </w:pPr>
+            <w:r>
+              <w:rPr>
+                <w:rFonts w:ascii="Calibri" w:eastAsia="Calibri" w:hAnsi="Calibri" w:cs="Calibri"/>
+                <w:sz w:val="28"/>
+                <w:szCs w:val="28"/>
+              </w:rPr>
+              <w:t>Document Review</w:t>
+            </w:r>
+          </w:p>
+        </w:tc>
+        <w:tc>
+          <w:tcPr>
+            <w:tcW w:w="2584" w:type="dxa"/>
+          </w:tcPr>
+          <w:p>
+            <w:pPr>
+              <w:rPr>
+                <w:rFonts w:ascii="Calibri" w:eastAsia="Calibri" w:hAnsi="Calibri" w:cs="Calibri"/>
+                <w:sz w:val="28"/>
+                <w:szCs w:val="28"/>
+              </w:rPr>
+            </w:pPr>
+            <w:r>
+              <w:rPr>
+                <w:rFonts w:ascii="Calibri" w:eastAsia="Calibri" w:hAnsi="Calibri" w:cs="Calibri"/>
+                <w:sz w:val="28"/>
+                <w:szCs w:val="28"/>
+              </w:rPr>
+              <w:t>Ahmed Omar Zoher</w:t>
             </w:r>
           </w:p>
         </w:tc>
@@ -1286,7 +1404,7 @@
           <w:szCs w:val="36"/>
         </w:rPr>
       </w:pPr>
-      <w:bookmarkStart w:id="0" w:name="_Toc30724599"/>
+      <w:bookmarkStart w:id="1" w:name="_Toc30724599"/>
       <w:r>
         <w:rPr>
           <w:sz w:val="36"/>
@@ -1294,65 +1412,6 @@
         </w:rPr>
         <w:lastRenderedPageBreak/>
         <w:t>1 Introduction</w:t>
-      </w:r>
-      <w:bookmarkEnd w:id="0"/>
-    </w:p>
-    <w:p>
-      <w:pPr>
-        <w:rPr>
-          <w:rFonts w:ascii="Calibri" w:eastAsia="Calibri" w:hAnsi="Calibri" w:cs="Calibri"/>
-          <w:sz w:val="32"/>
-          <w:szCs w:val="32"/>
-        </w:rPr>
-      </w:pPr>
-      <w:r>
-        <w:rPr>
-          <w:rFonts w:ascii="Calibri" w:eastAsia="Calibri" w:hAnsi="Calibri" w:cs="Calibri"/>
-          <w:sz w:val="32"/>
-          <w:szCs w:val="32"/>
-        </w:rPr>
-        <w:t xml:space="preserve">This section introduces the customer requirements specification (CYRS) for </w:t>
-      </w:r>
-      <w:r>
-        <w:rPr>
-          <w:rFonts w:ascii="Calibri" w:eastAsia="Calibri" w:hAnsi="Calibri" w:cs="Calibri"/>
-          <w:sz w:val="32"/>
-          <w:szCs w:val="32"/>
-        </w:rPr>
-        <w:t xml:space="preserve">a </w:t>
-      </w:r>
-      <w:r>
-        <w:rPr>
-          <w:rFonts w:ascii="Calibri" w:eastAsia="Calibri" w:hAnsi="Calibri" w:cs="Calibri"/>
-          <w:sz w:val="32"/>
-          <w:szCs w:val="32"/>
-        </w:rPr>
-        <w:t>digital Elevator with lock system</w:t>
-      </w:r>
-      <w:r>
-        <w:rPr>
-          <w:rFonts w:ascii="Calibri" w:eastAsia="Calibri" w:hAnsi="Calibri" w:cs="Calibri"/>
-          <w:sz w:val="32"/>
-          <w:szCs w:val="32"/>
-        </w:rPr>
-        <w:t>.</w:t>
-      </w:r>
-    </w:p>
-    <w:p>
-      <w:pPr>
-        <w:pStyle w:val="Heading2"/>
-        <w:rPr>
-          <w:sz w:val="32"/>
-          <w:szCs w:val="32"/>
-        </w:rPr>
-      </w:pPr>
-      <w:bookmarkStart w:id="1" w:name="_Toc30724600"/>
-      <w:r>
-        <w:rPr>
-          <w:sz w:val="32"/>
-          <w:szCs w:val="32"/>
-        </w:rPr>
-        <w:t>1.1 Specification Definition</w:t>
       </w:r>
       <w:bookmarkEnd w:id="1"/>
     </w:p>
@@ -1370,23 +1429,15 @@
           <w:sz w:val="32"/>
           <w:szCs w:val="32"/>
         </w:rPr>
-        <w:t xml:space="preserve">This specification documents the system-level requirements for </w:t>
-      </w:r>
-      <w:r>
-        <w:rPr>
-          <w:rFonts w:ascii="Calibri" w:eastAsia="Calibri" w:hAnsi="Calibri" w:cs="Calibri"/>
-          <w:sz w:val="32"/>
-          <w:szCs w:val="32"/>
-        </w:rPr>
-        <w:t>a</w:t>
-      </w:r>
-      <w:r>
-        <w:rPr>
-          <w:rFonts w:ascii="Calibri" w:eastAsia="Calibri" w:hAnsi="Calibri" w:cs="Calibri"/>
-          <w:sz w:val="32"/>
-          <w:szCs w:val="32"/>
-        </w:rPr>
-        <w:t xml:space="preserve"> </w:t>
+        <w:t xml:space="preserve">This section introduces the customer requirements specification (CYRS) for </w:t>
+      </w:r>
+      <w:r>
+        <w:rPr>
+          <w:rFonts w:ascii="Calibri" w:eastAsia="Calibri" w:hAnsi="Calibri" w:cs="Calibri"/>
+          <w:sz w:val="32"/>
+          <w:szCs w:val="32"/>
+        </w:rPr>
+        <w:t xml:space="preserve">a </w:t>
       </w:r>
       <w:r>
         <w:rPr>
@@ -1413,7 +1464,74 @@
           <w:szCs w:val="32"/>
         </w:rPr>
       </w:pPr>
-      <w:bookmarkStart w:id="2" w:name="_Toc30724601"/>
+      <w:bookmarkStart w:id="2" w:name="_Toc30724600"/>
+      <w:r>
+        <w:rPr>
+          <w:sz w:val="32"/>
+          <w:szCs w:val="32"/>
+        </w:rPr>
+        <w:t>1.1 Specification Definition</w:t>
+      </w:r>
+      <w:bookmarkEnd w:id="2"/>
+    </w:p>
+    <w:p>
+      <w:pPr>
+        <w:rPr>
+          <w:rFonts w:ascii="Calibri" w:eastAsia="Calibri" w:hAnsi="Calibri" w:cs="Calibri"/>
+          <w:sz w:val="32"/>
+          <w:szCs w:val="32"/>
+        </w:rPr>
+      </w:pPr>
+      <w:r>
+        <w:rPr>
+          <w:rFonts w:ascii="Calibri" w:eastAsia="Calibri" w:hAnsi="Calibri" w:cs="Calibri"/>
+          <w:sz w:val="32"/>
+          <w:szCs w:val="32"/>
+        </w:rPr>
+        <w:t xml:space="preserve">This specification documents the system-level requirements for </w:t>
+      </w:r>
+      <w:r>
+        <w:rPr>
+          <w:rFonts w:ascii="Calibri" w:eastAsia="Calibri" w:hAnsi="Calibri" w:cs="Calibri"/>
+          <w:sz w:val="32"/>
+          <w:szCs w:val="32"/>
+        </w:rPr>
+        <w:t>a</w:t>
+      </w:r>
+      <w:r>
+        <w:rPr>
+          <w:rFonts w:ascii="Calibri" w:eastAsia="Calibri" w:hAnsi="Calibri" w:cs="Calibri"/>
+          <w:sz w:val="32"/>
+          <w:szCs w:val="32"/>
+        </w:rPr>
+        <w:t xml:space="preserve"> </w:t>
+      </w:r>
+      <w:r>
+        <w:rPr>
+          <w:rFonts w:ascii="Calibri" w:eastAsia="Calibri" w:hAnsi="Calibri" w:cs="Calibri"/>
+          <w:sz w:val="32"/>
+          <w:szCs w:val="32"/>
+        </w:rPr>
+        <w:t>digital Elevator with lock system</w:t>
+      </w:r>
+      <w:r>
+        <w:rPr>
+          <w:rFonts w:ascii="Calibri" w:eastAsia="Calibri" w:hAnsi="Calibri" w:cs="Calibri"/>
+          <w:sz w:val="32"/>
+          <w:szCs w:val="32"/>
+        </w:rPr>
+        <w:t>.</w:t>
+      </w:r>
+    </w:p>
+    <w:p>
+      <w:pPr>
+        <w:pStyle w:val="Heading2"/>
+        <w:rPr>
+          <w:sz w:val="32"/>
+          <w:szCs w:val="32"/>
+        </w:rPr>
+      </w:pPr>
+      <w:bookmarkStart w:id="3" w:name="_Toc30724601"/>
       <w:r>
         <w:rPr>
           <w:sz w:val="32"/>
@@ -1421,7 +1539,7 @@
         </w:rPr>
         <w:t>1.2 Specification Objectives</w:t>
       </w:r>
-      <w:bookmarkEnd w:id="2"/>
+      <w:bookmarkEnd w:id="3"/>
     </w:p>
     <w:p>
       <w:pPr>
@@ -1673,7 +1791,7 @@
           <w:szCs w:val="36"/>
         </w:rPr>
       </w:pPr>
-      <w:bookmarkStart w:id="3" w:name="_Toc30724602"/>
+      <w:bookmarkStart w:id="4" w:name="_Toc30724602"/>
       <w:r>
         <w:rPr>
           <w:sz w:val="36"/>
@@ -1681,190 +1799,43 @@
         </w:rPr>
         <w:lastRenderedPageBreak/>
         <w:t>2 System Overview:</w:t>
-      </w:r>
-      <w:bookmarkEnd w:id="3"/>
-    </w:p>
-    <w:p>
-      <w:pPr>
-        <w:pStyle w:val="Heading2"/>
-        <w:rPr>
-          <w:sz w:val="32"/>
-          <w:szCs w:val="32"/>
-        </w:rPr>
-      </w:pPr>
-      <w:bookmarkStart w:id="4" w:name="_Toc30724603"/>
-      <w:r>
-        <w:rPr>
-          <w:sz w:val="32"/>
-          <w:szCs w:val="32"/>
-        </w:rPr>
-        <w:t>2.1 Definition:</w:t>
       </w:r>
       <w:bookmarkEnd w:id="4"/>
     </w:p>
     <w:p>
       <w:pPr>
-        <w:widowControl w:val="0"/>
-        <w:rPr>
-          <w:rFonts w:ascii="Calibri" w:eastAsia="Calibri" w:hAnsi="Calibri" w:cs="Calibri"/>
-          <w:sz w:val="32"/>
-          <w:szCs w:val="32"/>
-        </w:rPr>
-      </w:pPr>
-      <w:r>
-        <w:rPr>
-          <w:rFonts w:ascii="Calibri" w:eastAsia="Calibri" w:hAnsi="Calibri" w:cs="Calibri"/>
-          <w:sz w:val="32"/>
-          <w:szCs w:val="32"/>
-        </w:rPr>
-        <w:t xml:space="preserve">The </w:t>
-      </w:r>
-      <w:r>
-        <w:rPr>
-          <w:rFonts w:ascii="Calibri" w:eastAsia="Calibri" w:hAnsi="Calibri" w:cs="Calibri"/>
-          <w:sz w:val="32"/>
-          <w:szCs w:val="32"/>
-        </w:rPr>
-        <w:t xml:space="preserve">digital Elevator </w:t>
-      </w:r>
-      <w:r>
-        <w:rPr>
-          <w:rFonts w:ascii="Calibri" w:eastAsia="Calibri" w:hAnsi="Calibri" w:cs="Calibri"/>
-          <w:sz w:val="32"/>
-          <w:szCs w:val="32"/>
-        </w:rPr>
-        <w:t xml:space="preserve">has </w:t>
-      </w:r>
-      <w:r>
-        <w:rPr>
-          <w:rFonts w:ascii="Calibri" w:eastAsia="Calibri" w:hAnsi="Calibri" w:cs="Calibri"/>
-          <w:sz w:val="32"/>
-          <w:szCs w:val="32"/>
-        </w:rPr>
-        <w:t>lock system</w:t>
-      </w:r>
-      <w:r>
-        <w:rPr>
-          <w:rFonts w:ascii="Calibri" w:eastAsia="Calibri" w:hAnsi="Calibri" w:cs="Calibri"/>
-          <w:sz w:val="32"/>
-          <w:szCs w:val="32"/>
-        </w:rPr>
-        <w:t xml:space="preserve"> </w:t>
-      </w:r>
-      <w:r>
-        <w:rPr>
-          <w:rFonts w:ascii="Calibri" w:eastAsia="Calibri" w:hAnsi="Calibri" w:cs="Calibri"/>
-          <w:sz w:val="32"/>
-          <w:szCs w:val="32"/>
-        </w:rPr>
-        <w:t xml:space="preserve">for 10 users </w:t>
-      </w:r>
-      <w:r>
-        <w:rPr>
-          <w:rFonts w:ascii="Calibri" w:eastAsia="Calibri" w:hAnsi="Calibri" w:cs="Calibri"/>
-          <w:sz w:val="32"/>
-          <w:szCs w:val="32"/>
-        </w:rPr>
-        <w:t xml:space="preserve">that can be configured </w:t>
-      </w:r>
-      <w:r>
-        <w:rPr>
-          <w:rFonts w:ascii="Calibri" w:eastAsia="Calibri" w:hAnsi="Calibri" w:cs="Calibri"/>
-          <w:sz w:val="32"/>
-          <w:szCs w:val="32"/>
-        </w:rPr>
-        <w:t xml:space="preserve">and edited </w:t>
-      </w:r>
-      <w:r>
-        <w:rPr>
-          <w:rFonts w:ascii="Calibri" w:eastAsia="Calibri" w:hAnsi="Calibri" w:cs="Calibri"/>
-          <w:sz w:val="32"/>
-          <w:szCs w:val="32"/>
-        </w:rPr>
-        <w:t xml:space="preserve">by the user with high </w:t>
-      </w:r>
-      <w:r>
-        <w:rPr>
-          <w:rFonts w:ascii="Calibri" w:eastAsia="Calibri" w:hAnsi="Calibri" w:cs="Calibri"/>
-          <w:sz w:val="32"/>
-          <w:szCs w:val="32"/>
-        </w:rPr>
-        <w:t>security</w:t>
-      </w:r>
-      <w:r>
-        <w:rPr>
-          <w:rFonts w:ascii="Calibri" w:eastAsia="Calibri" w:hAnsi="Calibri" w:cs="Calibri"/>
-          <w:sz w:val="32"/>
-          <w:szCs w:val="32"/>
-        </w:rPr>
-        <w:t xml:space="preserve"> </w:t>
-      </w:r>
-      <w:r>
-        <w:rPr>
-          <w:rFonts w:ascii="Calibri" w:eastAsia="Calibri" w:hAnsi="Calibri" w:cs="Calibri"/>
-          <w:sz w:val="32"/>
-          <w:szCs w:val="32"/>
-        </w:rPr>
-        <w:t xml:space="preserve">sequence </w:t>
-      </w:r>
-      <w:r>
-        <w:rPr>
-          <w:rFonts w:ascii="Calibri" w:eastAsia="Calibri" w:hAnsi="Calibri" w:cs="Calibri"/>
-          <w:sz w:val="32"/>
-          <w:szCs w:val="32"/>
-        </w:rPr>
-        <w:t xml:space="preserve">to </w:t>
-      </w:r>
-      <w:r>
-        <w:rPr>
-          <w:rFonts w:ascii="Calibri" w:eastAsia="Calibri" w:hAnsi="Calibri" w:cs="Calibri"/>
-          <w:sz w:val="32"/>
-          <w:szCs w:val="32"/>
-        </w:rPr>
-        <w:t>ensure that only approved users can use the elevator</w:t>
-      </w:r>
-      <w:r>
-        <w:rPr>
-          <w:rFonts w:ascii="Calibri" w:eastAsia="Calibri" w:hAnsi="Calibri" w:cs="Calibri"/>
-          <w:sz w:val="32"/>
-          <w:szCs w:val="32"/>
-        </w:rPr>
-        <w:t xml:space="preserve">. </w:t>
-      </w:r>
-    </w:p>
-    <w:p>
-      <w:pPr>
         <w:pStyle w:val="Heading2"/>
         <w:rPr>
           <w:sz w:val="32"/>
           <w:szCs w:val="32"/>
         </w:rPr>
       </w:pPr>
-      <w:bookmarkStart w:id="5" w:name="_Toc30724604"/>
-      <w:r>
-        <w:rPr>
-          <w:sz w:val="32"/>
-          <w:szCs w:val="32"/>
-        </w:rPr>
-        <w:t>2.2 Objective:</w:t>
+      <w:bookmarkStart w:id="5" w:name="_Toc30724603"/>
+      <w:r>
+        <w:rPr>
+          <w:sz w:val="32"/>
+          <w:szCs w:val="32"/>
+        </w:rPr>
+        <w:t>2.1 Definition:</w:t>
       </w:r>
       <w:bookmarkEnd w:id="5"/>
     </w:p>
     <w:p>
       <w:pPr>
-        <w:rPr>
-          <w:rFonts w:ascii="Calibri" w:eastAsia="Calibri" w:hAnsi="Calibri" w:cs="Calibri"/>
-          <w:sz w:val="32"/>
-          <w:szCs w:val="32"/>
-        </w:rPr>
-      </w:pPr>
-      <w:r>
-        <w:rPr>
-          <w:rFonts w:ascii="Calibri" w:eastAsia="Calibri" w:hAnsi="Calibri" w:cs="Calibri"/>
-          <w:sz w:val="32"/>
-          <w:szCs w:val="32"/>
-        </w:rPr>
-        <w:t xml:space="preserve">The objective of the </w:t>
+        <w:widowControl w:val="0"/>
+        <w:rPr>
+          <w:rFonts w:ascii="Calibri" w:eastAsia="Calibri" w:hAnsi="Calibri" w:cs="Calibri"/>
+          <w:sz w:val="32"/>
+          <w:szCs w:val="32"/>
+        </w:rPr>
+      </w:pPr>
+      <w:r>
+        <w:rPr>
+          <w:rFonts w:ascii="Calibri" w:eastAsia="Calibri" w:hAnsi="Calibri" w:cs="Calibri"/>
+          <w:sz w:val="32"/>
+          <w:szCs w:val="32"/>
+        </w:rPr>
+        <w:t xml:space="preserve">The </w:t>
       </w:r>
       <w:r>
         <w:rPr>
@@ -1880,23 +1851,103 @@
           <w:sz w:val="32"/>
           <w:szCs w:val="32"/>
         </w:rPr>
-        <w:t xml:space="preserve">is to provide the user with </w:t>
-      </w:r>
-      <w:r>
-        <w:rPr>
-          <w:rFonts w:ascii="Calibri" w:eastAsia="Calibri" w:hAnsi="Calibri" w:cs="Calibri"/>
-          <w:sz w:val="32"/>
-          <w:szCs w:val="32"/>
-        </w:rPr>
-        <w:t>secured system that only approved users can use the elevator, with alarming subsystem in case of unapproved ID usage, and the ability to reset the system in case of intending to renter the username and passwords for the users</w:t>
-      </w:r>
-      <w:r>
-        <w:rPr>
-          <w:rFonts w:ascii="Calibri" w:eastAsia="Calibri" w:hAnsi="Calibri" w:cs="Calibri"/>
-          <w:sz w:val="32"/>
-          <w:szCs w:val="32"/>
-        </w:rPr>
-        <w:t xml:space="preserve">.  </w:t>
+        <w:t xml:space="preserve">has </w:t>
+      </w:r>
+      <w:r>
+        <w:rPr>
+          <w:rFonts w:ascii="Calibri" w:eastAsia="Calibri" w:hAnsi="Calibri" w:cs="Calibri"/>
+          <w:sz w:val="32"/>
+          <w:szCs w:val="32"/>
+        </w:rPr>
+        <w:t>lock system</w:t>
+      </w:r>
+      <w:r>
+        <w:rPr>
+          <w:rFonts w:ascii="Calibri" w:eastAsia="Calibri" w:hAnsi="Calibri" w:cs="Calibri"/>
+          <w:sz w:val="32"/>
+          <w:szCs w:val="32"/>
+        </w:rPr>
+        <w:t xml:space="preserve"> </w:t>
+      </w:r>
+      <w:r>
+        <w:rPr>
+          <w:rFonts w:ascii="Calibri" w:eastAsia="Calibri" w:hAnsi="Calibri" w:cs="Calibri"/>
+          <w:sz w:val="32"/>
+          <w:szCs w:val="32"/>
+        </w:rPr>
+        <w:t xml:space="preserve">for 10 users </w:t>
+      </w:r>
+      <w:r>
+        <w:rPr>
+          <w:rFonts w:ascii="Calibri" w:eastAsia="Calibri" w:hAnsi="Calibri" w:cs="Calibri"/>
+          <w:sz w:val="32"/>
+          <w:szCs w:val="32"/>
+        </w:rPr>
+        <w:t xml:space="preserve">that can be configured </w:t>
+      </w:r>
+      <w:r>
+        <w:rPr>
+          <w:rFonts w:ascii="Calibri" w:eastAsia="Calibri" w:hAnsi="Calibri" w:cs="Calibri"/>
+          <w:sz w:val="32"/>
+          <w:szCs w:val="32"/>
+        </w:rPr>
+        <w:t xml:space="preserve">and edited </w:t>
+      </w:r>
+      <w:r>
+        <w:rPr>
+          <w:rFonts w:ascii="Calibri" w:eastAsia="Calibri" w:hAnsi="Calibri" w:cs="Calibri"/>
+          <w:sz w:val="32"/>
+          <w:szCs w:val="32"/>
+        </w:rPr>
+        <w:t xml:space="preserve">by the user with high </w:t>
+      </w:r>
+      <w:r>
+        <w:rPr>
+          <w:rFonts w:ascii="Calibri" w:eastAsia="Calibri" w:hAnsi="Calibri" w:cs="Calibri"/>
+          <w:sz w:val="32"/>
+          <w:szCs w:val="32"/>
+        </w:rPr>
+        <w:t>security</w:t>
+      </w:r>
+      <w:r>
+        <w:rPr>
+          <w:rFonts w:ascii="Calibri" w:eastAsia="Calibri" w:hAnsi="Calibri" w:cs="Calibri"/>
+          <w:sz w:val="32"/>
+          <w:szCs w:val="32"/>
+        </w:rPr>
+        <w:t xml:space="preserve"> </w:t>
+      </w:r>
+      <w:r>
+        <w:rPr>
+          <w:rFonts w:ascii="Calibri" w:eastAsia="Calibri" w:hAnsi="Calibri" w:cs="Calibri"/>
+          <w:sz w:val="32"/>
+          <w:szCs w:val="32"/>
+        </w:rPr>
+        <w:t xml:space="preserve">sequence </w:t>
+      </w:r>
+      <w:r>
+        <w:rPr>
+          <w:rFonts w:ascii="Calibri" w:eastAsia="Calibri" w:hAnsi="Calibri" w:cs="Calibri"/>
+          <w:sz w:val="32"/>
+          <w:szCs w:val="32"/>
+        </w:rPr>
+        <w:t xml:space="preserve">to </w:t>
+      </w:r>
+      <w:r>
+        <w:rPr>
+          <w:rFonts w:ascii="Calibri" w:eastAsia="Calibri" w:hAnsi="Calibri" w:cs="Calibri"/>
+          <w:sz w:val="32"/>
+          <w:szCs w:val="32"/>
+        </w:rPr>
+        <w:t>ensure that only approved users can use the elevator</w:t>
+      </w:r>
+      <w:r>
+        <w:rPr>
+          <w:rFonts w:ascii="Calibri" w:eastAsia="Calibri" w:hAnsi="Calibri" w:cs="Calibri"/>
+          <w:sz w:val="32"/>
+          <w:szCs w:val="32"/>
+        </w:rPr>
+        <w:t xml:space="preserve">. </w:t>
       </w:r>
     </w:p>
     <w:p>
@@ -1907,7 +1958,74 @@
           <w:szCs w:val="32"/>
         </w:rPr>
       </w:pPr>
-      <w:bookmarkStart w:id="6" w:name="_Toc30724605"/>
+      <w:bookmarkStart w:id="6" w:name="_Toc30724604"/>
+      <w:r>
+        <w:rPr>
+          <w:sz w:val="32"/>
+          <w:szCs w:val="32"/>
+        </w:rPr>
+        <w:t>2.2 Objective:</w:t>
+      </w:r>
+      <w:bookmarkEnd w:id="6"/>
+    </w:p>
+    <w:p>
+      <w:pPr>
+        <w:rPr>
+          <w:rFonts w:ascii="Calibri" w:eastAsia="Calibri" w:hAnsi="Calibri" w:cs="Calibri"/>
+          <w:sz w:val="32"/>
+          <w:szCs w:val="32"/>
+        </w:rPr>
+      </w:pPr>
+      <w:r>
+        <w:rPr>
+          <w:rFonts w:ascii="Calibri" w:eastAsia="Calibri" w:hAnsi="Calibri" w:cs="Calibri"/>
+          <w:sz w:val="32"/>
+          <w:szCs w:val="32"/>
+        </w:rPr>
+        <w:t xml:space="preserve">The objective of the </w:t>
+      </w:r>
+      <w:r>
+        <w:rPr>
+          <w:rFonts w:ascii="Calibri" w:eastAsia="Calibri" w:hAnsi="Calibri" w:cs="Calibri"/>
+          <w:sz w:val="32"/>
+          <w:szCs w:val="32"/>
+        </w:rPr>
+        <w:t xml:space="preserve">digital Elevator </w:t>
+      </w:r>
+      <w:r>
+        <w:rPr>
+          <w:rFonts w:ascii="Calibri" w:eastAsia="Calibri" w:hAnsi="Calibri" w:cs="Calibri"/>
+          <w:sz w:val="32"/>
+          <w:szCs w:val="32"/>
+        </w:rPr>
+        <w:t xml:space="preserve">is to provide the user with </w:t>
+      </w:r>
+      <w:r>
+        <w:rPr>
+          <w:rFonts w:ascii="Calibri" w:eastAsia="Calibri" w:hAnsi="Calibri" w:cs="Calibri"/>
+          <w:sz w:val="32"/>
+          <w:szCs w:val="32"/>
+        </w:rPr>
+        <w:t>secured system that only approved users can use the elevator, with alarming subsystem in case of unapproved ID usage, and the ability to reset the system in case of intending to renter the username and passwords for the users</w:t>
+      </w:r>
+      <w:r>
+        <w:rPr>
+          <w:rFonts w:ascii="Calibri" w:eastAsia="Calibri" w:hAnsi="Calibri" w:cs="Calibri"/>
+          <w:sz w:val="32"/>
+          <w:szCs w:val="32"/>
+        </w:rPr>
+        <w:t xml:space="preserve">.  </w:t>
+      </w:r>
+    </w:p>
+    <w:p>
+      <w:pPr>
+        <w:pStyle w:val="Heading2"/>
+        <w:rPr>
+          <w:sz w:val="32"/>
+          <w:szCs w:val="32"/>
+        </w:rPr>
+      </w:pPr>
+      <w:bookmarkStart w:id="7" w:name="_Toc30724605"/>
       <w:r>
         <w:rPr>
           <w:sz w:val="32"/>
@@ -1915,7 +2033,7 @@
         </w:rPr>
         <w:t>2.3 Hardware</w:t>
       </w:r>
-      <w:bookmarkEnd w:id="6"/>
+      <w:bookmarkEnd w:id="7"/>
     </w:p>
     <w:p>
       <w:pPr>
@@ -2056,6 +2174,7 @@
         </w:pBdr>
         <w:spacing w:before="0"/>
         <w:rPr>
+          <w:rFonts w:asciiTheme="majorHAnsi" w:hAnsiTheme="majorHAnsi" w:cstheme="majorHAnsi"/>
           <w:color w:val="000000"/>
           <w:sz w:val="32"/>
           <w:szCs w:val="32"/>
@@ -2063,6 +2182,7 @@
       </w:pPr>
       <w:r>
         <w:rPr>
+          <w:rFonts w:asciiTheme="majorHAnsi" w:hAnsiTheme="majorHAnsi" w:cstheme="majorHAnsi"/>
           <w:color w:val="000000"/>
           <w:sz w:val="32"/>
           <w:szCs w:val="32"/>
@@ -2425,7 +2545,7 @@
           <w:szCs w:val="36"/>
         </w:rPr>
       </w:pPr>
-      <w:bookmarkStart w:id="7" w:name="_Toc30724606"/>
+      <w:bookmarkStart w:id="8" w:name="_Toc30724606"/>
       <w:r>
         <w:rPr>
           <w:sz w:val="36"/>
@@ -2434,7 +2554,7 @@
         <w:lastRenderedPageBreak/>
         <w:t>3 Functional Requirements:</w:t>
       </w:r>
-      <w:bookmarkEnd w:id="7"/>
+      <w:bookmarkEnd w:id="8"/>
     </w:p>
     <w:tbl>
       <w:tblPr>
@@ -2542,16 +2662,16 @@
               <w:rPr>
                 <w:rFonts w:ascii="Calibri" w:eastAsia="Calibri" w:hAnsi="Calibri" w:cs="Calibri"/>
                 <w:b/>
-                <w:sz w:val="28"/>
-                <w:szCs w:val="28"/>
+                <w:sz w:val="32"/>
+                <w:szCs w:val="32"/>
               </w:rPr>
             </w:pPr>
             <w:r>
               <w:rPr>
                 <w:rFonts w:ascii="Calibri" w:eastAsia="Calibri" w:hAnsi="Calibri" w:cs="Calibri"/>
                 <w:b/>
-                <w:sz w:val="28"/>
-                <w:szCs w:val="28"/>
+                <w:sz w:val="32"/>
+                <w:szCs w:val="32"/>
               </w:rPr>
               <w:t>Logging sequence</w:t>
             </w:r>
@@ -2704,16 +2824,16 @@
               <w:rPr>
                 <w:rFonts w:ascii="Calibri" w:eastAsia="Calibri" w:hAnsi="Calibri" w:cs="Calibri"/>
                 <w:b/>
-                <w:sz w:val="28"/>
-                <w:szCs w:val="28"/>
+                <w:sz w:val="32"/>
+                <w:szCs w:val="32"/>
               </w:rPr>
             </w:pPr>
             <w:r>
               <w:rPr>
                 <w:rFonts w:ascii="Calibri" w:eastAsia="Calibri" w:hAnsi="Calibri" w:cs="Calibri"/>
                 <w:b/>
-                <w:sz w:val="28"/>
-                <w:szCs w:val="28"/>
+                <w:sz w:val="32"/>
+                <w:szCs w:val="32"/>
               </w:rPr>
               <w:t>Calling elevator</w:t>
             </w:r>
@@ -2975,16 +3095,16 @@
               <w:rPr>
                 <w:rFonts w:ascii="Calibri" w:eastAsia="Calibri" w:hAnsi="Calibri" w:cs="Calibri"/>
                 <w:b/>
-                <w:sz w:val="28"/>
-                <w:szCs w:val="28"/>
+                <w:sz w:val="32"/>
+                <w:szCs w:val="32"/>
               </w:rPr>
             </w:pPr>
             <w:r>
               <w:rPr>
                 <w:rFonts w:ascii="Calibri" w:eastAsia="Calibri" w:hAnsi="Calibri" w:cs="Calibri"/>
                 <w:b/>
-                <w:sz w:val="28"/>
-                <w:szCs w:val="28"/>
+                <w:sz w:val="32"/>
+                <w:szCs w:val="32"/>
               </w:rPr>
               <w:t>Illegal login</w:t>
             </w:r>
@@ -3113,16 +3233,16 @@
               <w:rPr>
                 <w:rFonts w:ascii="Calibri" w:eastAsia="Calibri" w:hAnsi="Calibri" w:cs="Calibri"/>
                 <w:b/>
-                <w:sz w:val="28"/>
-                <w:szCs w:val="28"/>
+                <w:sz w:val="32"/>
+                <w:szCs w:val="32"/>
               </w:rPr>
             </w:pPr>
             <w:r>
               <w:rPr>
                 <w:rFonts w:ascii="Calibri" w:eastAsia="Calibri" w:hAnsi="Calibri" w:cs="Calibri"/>
                 <w:b/>
-                <w:sz w:val="28"/>
-                <w:szCs w:val="28"/>
+                <w:sz w:val="32"/>
+                <w:szCs w:val="32"/>
               </w:rPr>
               <w:lastRenderedPageBreak/>
               <w:t>Login trials</w:t>
@@ -3221,6 +3341,164 @@
                 <w:szCs w:val="32"/>
               </w:rPr>
               <w:t>#imp SW</w:t>
+            </w:r>
+          </w:p>
+        </w:tc>
+      </w:tr>
+      <w:tr>
+        <w:trPr>
+          <w:trHeight w:val="971"/>
+        </w:trPr>
+        <w:tc>
+          <w:tcPr>
+            <w:tcW w:w="1615" w:type="dxa"/>
+            <w:vAlign w:val="center"/>
+          </w:tcPr>
+          <w:p>
+            <w:pPr>
+              <w:jc w:val="center"/>
+              <w:rPr>
+                <w:rFonts w:ascii="Calibri" w:eastAsia="Calibri" w:hAnsi="Calibri" w:cs="Calibri"/>
+                <w:b/>
+                <w:sz w:val="32"/>
+                <w:szCs w:val="32"/>
+              </w:rPr>
+            </w:pPr>
+            <w:r>
+              <w:rPr>
+                <w:rFonts w:ascii="Calibri" w:eastAsia="Calibri" w:hAnsi="Calibri" w:cs="Calibri"/>
+                <w:b/>
+                <w:sz w:val="32"/>
+                <w:szCs w:val="32"/>
+              </w:rPr>
+              <w:t>Elevator calling</w:t>
+            </w:r>
+          </w:p>
+        </w:tc>
+        <w:tc>
+          <w:tcPr>
+            <w:tcW w:w="4230" w:type="dxa"/>
+            <w:vAlign w:val="center"/>
+          </w:tcPr>
+          <w:p>
+            <w:pPr>
+              <w:jc w:val="center"/>
+              <w:rPr>
+                <w:rFonts w:ascii="Calibri" w:eastAsia="Calibri" w:hAnsi="Calibri" w:cs="Calibri"/>
+                <w:sz w:val="28"/>
+                <w:szCs w:val="28"/>
+              </w:rPr>
+            </w:pPr>
+            <w:r>
+              <w:rPr>
+                <w:rFonts w:ascii="Calibri" w:eastAsia="Calibri" w:hAnsi="Calibri" w:cs="Calibri"/>
+                <w:sz w:val="28"/>
+                <w:szCs w:val="28"/>
+              </w:rPr>
+              <w:t>REQ_ PO4_DGELV _CYRS_0</w:t>
+            </w:r>
+            <w:r>
+              <w:rPr>
+                <w:rFonts w:ascii="Calibri" w:eastAsia="Calibri" w:hAnsi="Calibri" w:cs="Calibri"/>
+                <w:sz w:val="28"/>
+                <w:szCs w:val="28"/>
+              </w:rPr>
+              <w:t>5</w:t>
+            </w:r>
+            <w:r>
+              <w:rPr>
+                <w:rFonts w:ascii="Calibri" w:eastAsia="Calibri" w:hAnsi="Calibri" w:cs="Calibri"/>
+                <w:sz w:val="28"/>
+                <w:szCs w:val="28"/>
+              </w:rPr>
+              <w:t>_V</w:t>
+            </w:r>
+            <w:r>
+              <w:rPr>
+                <w:rFonts w:ascii="Calibri" w:eastAsia="Calibri" w:hAnsi="Calibri" w:cs="Calibri"/>
+                <w:sz w:val="28"/>
+                <w:szCs w:val="28"/>
+              </w:rPr>
+              <w:t>1</w:t>
+            </w:r>
+            <w:r>
+              <w:rPr>
+                <w:rFonts w:ascii="Calibri" w:eastAsia="Calibri" w:hAnsi="Calibri" w:cs="Calibri"/>
+                <w:sz w:val="28"/>
+                <w:szCs w:val="28"/>
+              </w:rPr>
+              <w:t>_1</w:t>
+            </w:r>
+          </w:p>
+        </w:tc>
+        <w:tc>
+          <w:tcPr>
+            <w:tcW w:w="4320" w:type="dxa"/>
+          </w:tcPr>
+          <w:p>
+            <w:pPr>
+              <w:rPr>
+                <w:rFonts w:ascii="Calibri" w:eastAsia="Calibri" w:hAnsi="Calibri" w:cs="Calibri"/>
+                <w:sz w:val="32"/>
+                <w:szCs w:val="32"/>
+              </w:rPr>
+            </w:pPr>
+            <w:r>
+              <w:rPr>
+                <w:rFonts w:ascii="Calibri" w:eastAsia="Calibri" w:hAnsi="Calibri" w:cs="Calibri"/>
+                <w:sz w:val="32"/>
+                <w:szCs w:val="32"/>
+              </w:rPr>
+              <w:t xml:space="preserve">- </w:t>
+            </w:r>
+            <w:r>
+              <w:rPr>
+                <w:rFonts w:ascii="Calibri" w:eastAsia="Calibri" w:hAnsi="Calibri" w:cs="Calibri"/>
+                <w:sz w:val="32"/>
+                <w:szCs w:val="32"/>
+              </w:rPr>
+              <w:t xml:space="preserve">Calling the </w:t>
+            </w:r>
+            <w:r>
+              <w:rPr>
+                <w:rFonts w:ascii="Calibri" w:eastAsia="Calibri" w:hAnsi="Calibri" w:cs="Calibri"/>
+                <w:sz w:val="32"/>
+                <w:szCs w:val="32"/>
+              </w:rPr>
+              <w:t>elevator</w:t>
+            </w:r>
+            <w:r>
+              <w:rPr>
+                <w:rFonts w:ascii="Calibri" w:eastAsia="Calibri" w:hAnsi="Calibri" w:cs="Calibri"/>
+                <w:sz w:val="32"/>
+                <w:szCs w:val="32"/>
+              </w:rPr>
+              <w:t xml:space="preserve"> is done by Up/Down switches</w:t>
+            </w:r>
+            <w:r>
+              <w:rPr>
+                <w:rFonts w:ascii="Calibri" w:eastAsia="Calibri" w:hAnsi="Calibri" w:cs="Calibri"/>
+                <w:sz w:val="32"/>
+                <w:szCs w:val="32"/>
+              </w:rPr>
+              <w:t xml:space="preserve">. </w:t>
+            </w:r>
+            <w:r>
+              <w:rPr>
+                <w:rFonts w:ascii="Calibri" w:eastAsia="Calibri" w:hAnsi="Calibri" w:cs="Calibri"/>
+                <w:b/>
+                <w:sz w:val="32"/>
+                <w:szCs w:val="32"/>
+              </w:rPr>
+              <w:t>#imp SW</w:t>
+            </w:r>
+            <w:r>
+              <w:rPr>
+                <w:rFonts w:ascii="Calibri" w:eastAsia="Calibri" w:hAnsi="Calibri" w:cs="Calibri"/>
+                <w:sz w:val="32"/>
+                <w:szCs w:val="32"/>
+              </w:rPr>
+              <w:t xml:space="preserve"> </w:t>
             </w:r>
           </w:p>
         </w:tc>
@@ -3237,18 +3515,18 @@
               <w:rPr>
                 <w:rFonts w:ascii="Calibri" w:eastAsia="Calibri" w:hAnsi="Calibri" w:cs="Calibri"/>
                 <w:b/>
-                <w:sz w:val="28"/>
-                <w:szCs w:val="28"/>
+                <w:sz w:val="32"/>
+                <w:szCs w:val="32"/>
               </w:rPr>
             </w:pPr>
             <w:r>
               <w:rPr>
                 <w:rFonts w:ascii="Calibri" w:eastAsia="Calibri" w:hAnsi="Calibri" w:cs="Calibri"/>
                 <w:b/>
-                <w:sz w:val="28"/>
-                <w:szCs w:val="28"/>
-              </w:rPr>
-              <w:t>Elevator calling</w:t>
+                <w:sz w:val="32"/>
+                <w:szCs w:val="32"/>
+              </w:rPr>
+              <w:t>System reset</w:t>
             </w:r>
           </w:p>
         </w:tc>
@@ -3280,7 +3558,7 @@
                 <w:sz w:val="28"/>
                 <w:szCs w:val="28"/>
               </w:rPr>
-              <w:t>5</w:t>
+              <w:t>6</w:t>
             </w:r>
             <w:r>
               <w:rPr>
@@ -3334,23 +3612,57 @@
                 <w:sz w:val="32"/>
                 <w:szCs w:val="32"/>
               </w:rPr>
-              <w:t xml:space="preserve">Calling the </w:t>
-            </w:r>
-            <w:r>
-              <w:rPr>
-                <w:rFonts w:ascii="Calibri" w:eastAsia="Calibri" w:hAnsi="Calibri" w:cs="Calibri"/>
-                <w:sz w:val="32"/>
-                <w:szCs w:val="32"/>
-              </w:rPr>
-              <w:t>elevator</w:t>
-            </w:r>
-            <w:r>
-              <w:rPr>
-                <w:rFonts w:ascii="Calibri" w:eastAsia="Calibri" w:hAnsi="Calibri" w:cs="Calibri"/>
-                <w:sz w:val="32"/>
-                <w:szCs w:val="32"/>
-              </w:rPr>
-              <w:t xml:space="preserve"> is done by Up/Down switches</w:t>
+              <w:t xml:space="preserve">A reset for the whole system is done when pressing </w:t>
+            </w:r>
+            <w:proofErr w:type="gramStart"/>
+            <w:r>
+              <w:rPr>
+                <w:rFonts w:ascii="Calibri" w:eastAsia="Calibri" w:hAnsi="Calibri" w:cs="Calibri"/>
+                <w:sz w:val="32"/>
+                <w:szCs w:val="32"/>
+              </w:rPr>
+              <w:t>On</w:t>
+            </w:r>
+            <w:proofErr w:type="gramEnd"/>
+            <w:r>
+              <w:rPr>
+                <w:rFonts w:ascii="Calibri" w:eastAsia="Calibri" w:hAnsi="Calibri" w:cs="Calibri"/>
+                <w:sz w:val="32"/>
+                <w:szCs w:val="32"/>
+              </w:rPr>
+              <w:t>/O</w:t>
+            </w:r>
+            <w:r>
+              <w:rPr>
+                <w:rFonts w:ascii="Calibri" w:eastAsia="Calibri" w:hAnsi="Calibri" w:cs="Calibri"/>
+                <w:sz w:val="32"/>
+                <w:szCs w:val="32"/>
+              </w:rPr>
+              <w:t>f</w:t>
+            </w:r>
+            <w:r>
+              <w:rPr>
+                <w:rFonts w:ascii="Calibri" w:eastAsia="Calibri" w:hAnsi="Calibri" w:cs="Calibri"/>
+                <w:sz w:val="32"/>
+                <w:szCs w:val="32"/>
+              </w:rPr>
+              <w:t>f button</w:t>
+            </w:r>
+            <w:r>
+              <w:rPr>
+                <w:rFonts w:ascii="Calibri" w:eastAsia="Calibri" w:hAnsi="Calibri" w:cs="Calibri"/>
+                <w:sz w:val="32"/>
+                <w:szCs w:val="32"/>
+              </w:rPr>
+              <w:t>s</w:t>
+            </w:r>
+            <w:r>
+              <w:rPr>
+                <w:rFonts w:ascii="Calibri" w:eastAsia="Calibri" w:hAnsi="Calibri" w:cs="Calibri"/>
+                <w:sz w:val="32"/>
+                <w:szCs w:val="32"/>
+              </w:rPr>
+              <w:t xml:space="preserve"> for 2 sec</w:t>
             </w:r>
             <w:r>
               <w:rPr>
@@ -3368,14 +3680,6 @@
                 <w:szCs w:val="32"/>
               </w:rPr>
               <w:t>#imp SW</w:t>
-            </w:r>
-            <w:r>
-              <w:rPr>
-                <w:rFonts w:ascii="Calibri" w:eastAsia="Calibri" w:hAnsi="Calibri" w:cs="Calibri"/>
-                <w:sz w:val="32"/>
-                <w:szCs w:val="32"/>
-              </w:rPr>
-              <w:t xml:space="preserve"> </w:t>
             </w:r>
           </w:p>
         </w:tc>
@@ -3392,18 +3696,18 @@
               <w:rPr>
                 <w:rFonts w:ascii="Calibri" w:eastAsia="Calibri" w:hAnsi="Calibri" w:cs="Calibri"/>
                 <w:b/>
-                <w:sz w:val="28"/>
-                <w:szCs w:val="28"/>
+                <w:sz w:val="32"/>
+                <w:szCs w:val="32"/>
               </w:rPr>
             </w:pPr>
             <w:r>
               <w:rPr>
                 <w:rFonts w:ascii="Calibri" w:eastAsia="Calibri" w:hAnsi="Calibri" w:cs="Calibri"/>
                 <w:b/>
-                <w:sz w:val="28"/>
-                <w:szCs w:val="28"/>
-              </w:rPr>
-              <w:t>System reset</w:t>
+                <w:sz w:val="32"/>
+                <w:szCs w:val="32"/>
+              </w:rPr>
+              <w:t>Elevator movement</w:t>
             </w:r>
           </w:p>
         </w:tc>
@@ -3435,7 +3739,7 @@
                 <w:sz w:val="28"/>
                 <w:szCs w:val="28"/>
               </w:rPr>
-              <w:t>6</w:t>
+              <w:t>7</w:t>
             </w:r>
             <w:r>
               <w:rPr>
@@ -3461,171 +3765,6 @@
               </w:rPr>
               <w:t>_1</w:t>
             </w:r>
-          </w:p>
-        </w:tc>
-        <w:tc>
-          <w:tcPr>
-            <w:tcW w:w="4320" w:type="dxa"/>
-          </w:tcPr>
-          <w:p>
-            <w:pPr>
-              <w:rPr>
-                <w:rFonts w:ascii="Calibri" w:eastAsia="Calibri" w:hAnsi="Calibri" w:cs="Calibri"/>
-                <w:sz w:val="32"/>
-                <w:szCs w:val="32"/>
-              </w:rPr>
-            </w:pPr>
-            <w:r>
-              <w:rPr>
-                <w:rFonts w:ascii="Calibri" w:eastAsia="Calibri" w:hAnsi="Calibri" w:cs="Calibri"/>
-                <w:sz w:val="32"/>
-                <w:szCs w:val="32"/>
-              </w:rPr>
-              <w:t xml:space="preserve">- </w:t>
-            </w:r>
-            <w:r>
-              <w:rPr>
-                <w:rFonts w:ascii="Calibri" w:eastAsia="Calibri" w:hAnsi="Calibri" w:cs="Calibri"/>
-                <w:sz w:val="32"/>
-                <w:szCs w:val="32"/>
-              </w:rPr>
-              <w:t>A reset for the whole system is done when pressing On/O</w:t>
-            </w:r>
-            <w:r>
-              <w:rPr>
-                <w:rFonts w:ascii="Calibri" w:eastAsia="Calibri" w:hAnsi="Calibri" w:cs="Calibri"/>
-                <w:sz w:val="32"/>
-                <w:szCs w:val="32"/>
-              </w:rPr>
-              <w:t>f</w:t>
-            </w:r>
-            <w:r>
-              <w:rPr>
-                <w:rFonts w:ascii="Calibri" w:eastAsia="Calibri" w:hAnsi="Calibri" w:cs="Calibri"/>
-                <w:sz w:val="32"/>
-                <w:szCs w:val="32"/>
-              </w:rPr>
-              <w:t>f button</w:t>
-            </w:r>
-            <w:r>
-              <w:rPr>
-                <w:rFonts w:ascii="Calibri" w:eastAsia="Calibri" w:hAnsi="Calibri" w:cs="Calibri"/>
-                <w:sz w:val="32"/>
-                <w:szCs w:val="32"/>
-              </w:rPr>
-              <w:t>s</w:t>
-            </w:r>
-            <w:r>
-              <w:rPr>
-                <w:rFonts w:ascii="Calibri" w:eastAsia="Calibri" w:hAnsi="Calibri" w:cs="Calibri"/>
-                <w:sz w:val="32"/>
-                <w:szCs w:val="32"/>
-              </w:rPr>
-              <w:t xml:space="preserve"> for 2 sec</w:t>
-            </w:r>
-            <w:r>
-              <w:rPr>
-                <w:rFonts w:ascii="Calibri" w:eastAsia="Calibri" w:hAnsi="Calibri" w:cs="Calibri"/>
-                <w:sz w:val="32"/>
-                <w:szCs w:val="32"/>
-              </w:rPr>
-              <w:t xml:space="preserve">. </w:t>
-            </w:r>
-            <w:r>
-              <w:rPr>
-                <w:rFonts w:ascii="Calibri" w:eastAsia="Calibri" w:hAnsi="Calibri" w:cs="Calibri"/>
-                <w:b/>
-                <w:sz w:val="32"/>
-                <w:szCs w:val="32"/>
-              </w:rPr>
-              <w:t>#imp SW</w:t>
-            </w:r>
-          </w:p>
-        </w:tc>
-      </w:tr>
-      <w:tr>
-        <w:tc>
-          <w:tcPr>
-            <w:tcW w:w="1615" w:type="dxa"/>
-            <w:vAlign w:val="center"/>
-          </w:tcPr>
-          <w:p>
-            <w:pPr>
-              <w:jc w:val="center"/>
-              <w:rPr>
-                <w:rFonts w:ascii="Calibri" w:eastAsia="Calibri" w:hAnsi="Calibri" w:cs="Calibri"/>
-                <w:b/>
-                <w:sz w:val="28"/>
-                <w:szCs w:val="28"/>
-              </w:rPr>
-            </w:pPr>
-            <w:r>
-              <w:rPr>
-                <w:rFonts w:ascii="Calibri" w:eastAsia="Calibri" w:hAnsi="Calibri" w:cs="Calibri"/>
-                <w:b/>
-                <w:sz w:val="28"/>
-                <w:szCs w:val="28"/>
-              </w:rPr>
-              <w:t>Elevator movement</w:t>
-            </w:r>
-          </w:p>
-        </w:tc>
-        <w:tc>
-          <w:tcPr>
-            <w:tcW w:w="4230" w:type="dxa"/>
-            <w:vAlign w:val="center"/>
-          </w:tcPr>
-          <w:p>
-            <w:pPr>
-              <w:jc w:val="center"/>
-              <w:rPr>
-                <w:rFonts w:ascii="Calibri" w:eastAsia="Calibri" w:hAnsi="Calibri" w:cs="Calibri"/>
-                <w:sz w:val="28"/>
-                <w:szCs w:val="28"/>
-              </w:rPr>
-            </w:pPr>
-            <w:r>
-              <w:rPr>
-                <w:rFonts w:ascii="Calibri" w:eastAsia="Calibri" w:hAnsi="Calibri" w:cs="Calibri"/>
-                <w:sz w:val="28"/>
-                <w:szCs w:val="28"/>
-              </w:rPr>
-              <w:t>REQ_ PO4_DGELV _CYRS_0</w:t>
-            </w:r>
-            <w:r>
-              <w:rPr>
-                <w:rFonts w:ascii="Calibri" w:eastAsia="Calibri" w:hAnsi="Calibri" w:cs="Calibri"/>
-                <w:sz w:val="28"/>
-                <w:szCs w:val="28"/>
-              </w:rPr>
-              <w:t>7</w:t>
-            </w:r>
-            <w:r>
-              <w:rPr>
-                <w:rFonts w:ascii="Calibri" w:eastAsia="Calibri" w:hAnsi="Calibri" w:cs="Calibri"/>
-                <w:sz w:val="28"/>
-                <w:szCs w:val="28"/>
-              </w:rPr>
-              <w:t>_V</w:t>
-            </w:r>
-            <w:r>
-              <w:rPr>
-                <w:rFonts w:ascii="Calibri" w:eastAsia="Calibri" w:hAnsi="Calibri" w:cs="Calibri"/>
-                <w:sz w:val="28"/>
-                <w:szCs w:val="28"/>
-              </w:rPr>
-              <w:t>1</w:t>
-            </w:r>
-            <w:r>
-              <w:rPr>
-                <w:rFonts w:ascii="Calibri" w:eastAsia="Calibri" w:hAnsi="Calibri" w:cs="Calibri"/>
-                <w:sz w:val="28"/>
-                <w:szCs w:val="28"/>
-              </w:rPr>
-              <w:t>_1</w:t>
-            </w:r>
-            <w:bookmarkStart w:id="8" w:name="_GoBack"/>
-            <w:bookmarkEnd w:id="8"/>
           </w:p>
         </w:tc>
         <w:tc>

</xml_diff>